<commit_message>
Completed Nested Loop Comprehension
</commit_message>
<xml_diff>
--- a/Fifteen_15_MONTH_PYTHON_CURRICULUM_DISTRIBUTION.docx
+++ b/Fifteen_15_MONTH_PYTHON_CURRICULUM_DISTRIBUTION.docx
@@ -8911,7 +8911,7 @@
         <mc:AlternateContent>
           <mc:Choice Requires="wps">
             <w:drawing>
-              <wp:anchor distT="0" distB="0" distL="114300" distR="114300" simplePos="0" relativeHeight="251739136" behindDoc="0" locked="0" layoutInCell="1" allowOverlap="1" wp14:anchorId="206AACC2" wp14:editId="37725E0D">
+              <wp:anchor distT="0" distB="0" distL="114300" distR="114300" simplePos="0" relativeHeight="251739136" behindDoc="0" locked="0" layoutInCell="1" allowOverlap="1" wp14:anchorId="124FB2A1" wp14:editId="16847E0B">
                 <wp:simplePos x="0" y="0"/>
                 <wp:positionH relativeFrom="margin">
                   <wp:posOffset>-361741</wp:posOffset>
@@ -8970,7 +8970,11 @@
           </mc:Choice>
           <mc:Fallback>
             <w:pict>
-              <v:shape w14:anchorId="206AACC2" id="Text Box 17" o:spid="_x0000_s1065" type="#_x0000_t202" style="position:absolute;margin-left:-28.5pt;margin-top:-10.3pt;width:442.95pt;height:101.25pt;z-index:251739136;visibility:visible;mso-wrap-style:square;mso-width-percent:0;mso-height-percent:0;mso-wrap-distance-left:9pt;mso-wrap-distance-top:0;mso-wrap-distance-right:9pt;mso-wrap-distance-bottom:0;mso-position-horizontal:absolute;mso-position-horizontal-relative:margin;mso-position-vertical:absolute;mso-position-vertical-relative:text;mso-width-percent:0;mso-height-percent:0;mso-width-relative:margin;mso-height-relative:margin;v-text-anchor:top" o:gfxdata="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" filled="f" strokecolor="lime" strokeweight="3pt">
+              <v:shapetype w14:anchorId="124FB2A1" id="_x0000_t202" coordsize="21600,21600" o:spt="202" path="m,l,21600r21600,l21600,xe">
+                <v:stroke joinstyle="miter"/>
+                <v:path gradientshapeok="t" o:connecttype="rect"/>
+              </v:shapetype>
+              <v:shape id="Text Box 17" o:spid="_x0000_s1065" type="#_x0000_t202" style="position:absolute;margin-left:-28.5pt;margin-top:-10.3pt;width:442.95pt;height:101.25pt;z-index:251739136;visibility:visible;mso-wrap-style:square;mso-width-percent:0;mso-height-percent:0;mso-wrap-distance-left:9pt;mso-wrap-distance-top:0;mso-wrap-distance-right:9pt;mso-wrap-distance-bottom:0;mso-position-horizontal:absolute;mso-position-horizontal-relative:margin;mso-position-vertical:absolute;mso-position-vertical-relative:text;mso-width-percent:0;mso-height-percent:0;mso-width-relative:margin;mso-height-relative:margin;v-text-anchor:top" o:gfxdata="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" filled="f" strokecolor="lime" strokeweight="3pt">
                 <v:textbox>
                   <w:txbxContent>
                     <w:p/>
@@ -9033,8 +9037,88 @@
           <w:numId w:val="41"/>
         </w:numPr>
       </w:pPr>
-      <w:bookmarkStart w:id="0" w:name="_GoBack"/>
-      <w:bookmarkEnd w:id="0"/>
+      <w:r>
+        <w:rPr>
+          <w:b/>
+          <w:bCs/>
+          <w:noProof/>
+        </w:rPr>
+        <mc:AlternateContent>
+          <mc:Choice Requires="wps">
+            <w:drawing>
+              <wp:anchor distT="0" distB="0" distL="114300" distR="114300" simplePos="0" relativeHeight="251741184" behindDoc="0" locked="0" layoutInCell="1" allowOverlap="1" wp14:anchorId="714FE105" wp14:editId="20786D23">
+                <wp:simplePos x="0" y="0"/>
+                <wp:positionH relativeFrom="margin">
+                  <wp:posOffset>-327025</wp:posOffset>
+                </wp:positionH>
+                <wp:positionV relativeFrom="paragraph">
+                  <wp:posOffset>326802</wp:posOffset>
+                </wp:positionV>
+                <wp:extent cx="5625389" cy="1024618"/>
+                <wp:effectExtent l="19050" t="19050" r="13970" b="23495"/>
+                <wp:wrapNone/>
+                <wp:docPr id="18" name="Text Box 18"/>
+                <wp:cNvGraphicFramePr/>
+                <a:graphic xmlns:a="http://schemas.openxmlformats.org/drawingml/2006/main">
+                  <a:graphicData uri="http://schemas.microsoft.com/office/word/2010/wordprocessingShape">
+                    <wps:wsp>
+                      <wps:cNvSpPr txBox="1"/>
+                      <wps:spPr>
+                        <a:xfrm>
+                          <a:off x="0" y="0"/>
+                          <a:ext cx="5625389" cy="1024618"/>
+                        </a:xfrm>
+                        <a:prstGeom prst="rect">
+                          <a:avLst/>
+                        </a:prstGeom>
+                        <a:noFill/>
+                        <a:ln w="38100">
+                          <a:solidFill>
+                            <a:srgbClr val="00FF00"/>
+                          </a:solidFill>
+                        </a:ln>
+                      </wps:spPr>
+                      <wps:txbx>
+                        <w:txbxContent>
+                          <w:p/>
+                          <w:p/>
+                          <w:p/>
+                        </w:txbxContent>
+                      </wps:txbx>
+                      <wps:bodyPr rot="0" spcFirstLastPara="0" vertOverflow="overflow" horzOverflow="overflow" vert="horz" wrap="square" lIns="91440" tIns="45720" rIns="91440" bIns="45720" numCol="1" spcCol="0" rtlCol="0" fromWordArt="0" anchor="t" anchorCtr="0" forceAA="0" compatLnSpc="1">
+                        <a:prstTxWarp prst="textNoShape">
+                          <a:avLst/>
+                        </a:prstTxWarp>
+                        <a:noAutofit/>
+                      </wps:bodyPr>
+                    </wps:wsp>
+                  </a:graphicData>
+                </a:graphic>
+                <wp14:sizeRelH relativeFrom="margin">
+                  <wp14:pctWidth>0</wp14:pctWidth>
+                </wp14:sizeRelH>
+                <wp14:sizeRelV relativeFrom="margin">
+                  <wp14:pctHeight>0</wp14:pctHeight>
+                </wp14:sizeRelV>
+              </wp:anchor>
+            </w:drawing>
+          </mc:Choice>
+          <mc:Fallback>
+            <w:pict>
+              <v:shape w14:anchorId="714FE105" id="Text Box 18" o:spid="_x0000_s1066" type="#_x0000_t202" style="position:absolute;left:0;text-align:left;margin-left:-25.75pt;margin-top:25.75pt;width:442.95pt;height:80.7pt;z-index:251741184;visibility:visible;mso-wrap-style:square;mso-width-percent:0;mso-height-percent:0;mso-wrap-distance-left:9pt;mso-wrap-distance-top:0;mso-wrap-distance-right:9pt;mso-wrap-distance-bottom:0;mso-position-horizontal:absolute;mso-position-horizontal-relative:margin;mso-position-vertical:absolute;mso-position-vertical-relative:text;mso-width-percent:0;mso-height-percent:0;mso-width-relative:margin;mso-height-relative:margin;v-text-anchor:top" o:gfxdata="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" filled="f" strokecolor="lime" strokeweight="3pt">
+                <v:textbox>
+                  <w:txbxContent>
+                    <w:p/>
+                    <w:p/>
+                    <w:p/>
+                  </w:txbxContent>
+                </v:textbox>
+                <w10:wrap anchorx="margin"/>
+              </v:shape>
+            </w:pict>
+          </mc:Fallback>
+        </mc:AlternateContent>
+      </w:r>
       <w:r>
         <w:t xml:space="preserve">Creating custom context managers with </w:t>
       </w:r>
@@ -9095,6 +9179,94 @@
           <w:numId w:val="42"/>
         </w:numPr>
       </w:pPr>
+      <w:r>
+        <w:rPr>
+          <w:b/>
+          <w:bCs/>
+          <w:noProof/>
+        </w:rPr>
+        <mc:AlternateContent>
+          <mc:Choice Requires="wps">
+            <w:drawing>
+              <wp:anchor distT="0" distB="0" distL="114300" distR="114300" simplePos="0" relativeHeight="251743232" behindDoc="0" locked="0" layoutInCell="1" allowOverlap="1" wp14:anchorId="549EABF4" wp14:editId="663793BE">
+                <wp:simplePos x="0" y="0"/>
+                <wp:positionH relativeFrom="margin">
+                  <wp:posOffset>-344384</wp:posOffset>
+                </wp:positionH>
+                <wp:positionV relativeFrom="paragraph">
+                  <wp:posOffset>324205</wp:posOffset>
+                </wp:positionV>
+                <wp:extent cx="5625389" cy="1205345"/>
+                <wp:effectExtent l="19050" t="19050" r="13970" b="13970"/>
+                <wp:wrapNone/>
+                <wp:docPr id="19" name="Text Box 19"/>
+                <wp:cNvGraphicFramePr/>
+                <a:graphic xmlns:a="http://schemas.openxmlformats.org/drawingml/2006/main">
+                  <a:graphicData uri="http://schemas.microsoft.com/office/word/2010/wordprocessingShape">
+                    <wps:wsp>
+                      <wps:cNvSpPr txBox="1"/>
+                      <wps:spPr>
+                        <a:xfrm>
+                          <a:off x="0" y="0"/>
+                          <a:ext cx="5625389" cy="1205345"/>
+                        </a:xfrm>
+                        <a:prstGeom prst="rect">
+                          <a:avLst/>
+                        </a:prstGeom>
+                        <a:noFill/>
+                        <a:ln w="38100">
+                          <a:solidFill>
+                            <a:srgbClr val="00FF00"/>
+                          </a:solidFill>
+                        </a:ln>
+                      </wps:spPr>
+                      <wps:txbx>
+                        <w:txbxContent>
+                          <w:p>
+                            <w:bookmarkStart w:id="0" w:name="_GoBack"/>
+                          </w:p>
+                          <w:p/>
+                          <w:bookmarkEnd w:id="0"/>
+                          <w:p/>
+                        </w:txbxContent>
+                      </wps:txbx>
+                      <wps:bodyPr rot="0" spcFirstLastPara="0" vertOverflow="overflow" horzOverflow="overflow" vert="horz" wrap="square" lIns="91440" tIns="45720" rIns="91440" bIns="45720" numCol="1" spcCol="0" rtlCol="0" fromWordArt="0" anchor="t" anchorCtr="0" forceAA="0" compatLnSpc="1">
+                        <a:prstTxWarp prst="textNoShape">
+                          <a:avLst/>
+                        </a:prstTxWarp>
+                        <a:noAutofit/>
+                      </wps:bodyPr>
+                    </wps:wsp>
+                  </a:graphicData>
+                </a:graphic>
+                <wp14:sizeRelH relativeFrom="margin">
+                  <wp14:pctWidth>0</wp14:pctWidth>
+                </wp14:sizeRelH>
+                <wp14:sizeRelV relativeFrom="margin">
+                  <wp14:pctHeight>0</wp14:pctHeight>
+                </wp14:sizeRelV>
+              </wp:anchor>
+            </w:drawing>
+          </mc:Choice>
+          <mc:Fallback>
+            <w:pict>
+              <v:shape w14:anchorId="549EABF4" id="Text Box 19" o:spid="_x0000_s1067" type="#_x0000_t202" style="position:absolute;left:0;text-align:left;margin-left:-27.1pt;margin-top:25.55pt;width:442.95pt;height:94.9pt;z-index:251743232;visibility:visible;mso-wrap-style:square;mso-width-percent:0;mso-height-percent:0;mso-wrap-distance-left:9pt;mso-wrap-distance-top:0;mso-wrap-distance-right:9pt;mso-wrap-distance-bottom:0;mso-position-horizontal:absolute;mso-position-horizontal-relative:margin;mso-position-vertical:absolute;mso-position-vertical-relative:text;mso-width-percent:0;mso-height-percent:0;mso-width-relative:margin;mso-height-relative:margin;v-text-anchor:top" o:gfxdata="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" filled="f" strokecolor="lime" strokeweight="3pt">
+                <v:textbox>
+                  <w:txbxContent>
+                    <w:p>
+                      <w:bookmarkStart w:id="1" w:name="_GoBack"/>
+                    </w:p>
+                    <w:p/>
+                    <w:bookmarkEnd w:id="1"/>
+                    <w:p/>
+                  </w:txbxContent>
+                </v:textbox>
+                <w10:wrap anchorx="margin"/>
+              </v:shape>
+            </w:pict>
+          </mc:Fallback>
+        </mc:AlternateContent>
+      </w:r>
       <w:proofErr w:type="spellStart"/>
       <w:r>
         <w:t>os</w:t>
@@ -20914,7 +21086,7 @@
 </file>
 
 <file path=customXml/itemProps1.xml><?xml version="1.0" encoding="utf-8"?>
-<ds:datastoreItem xmlns:ds="http://schemas.openxmlformats.org/officeDocument/2006/customXml" ds:itemID="{05F189C7-9E15-48E0-AD96-3ADF01FE0D13}">
+<ds:datastoreItem xmlns:ds="http://schemas.openxmlformats.org/officeDocument/2006/customXml" ds:itemID="{C5C8B8C9-5F63-4E7A-94D1-15546E68FD91}">
   <ds:schemaRefs>
     <ds:schemaRef ds:uri="http://schemas.openxmlformats.org/officeDocument/2006/bibliography"/>
   </ds:schemaRefs>

</xml_diff>